<commit_message>
Update Instruction of the website of China’s Airports.docx
</commit_message>
<xml_diff>
--- a/Website Instruction/Instruction of the website of China’s Airports.docx
+++ b/Website Instruction/Instruction of the website of China’s Airports.docx
@@ -49,6 +49,17 @@
     </w:p>
     <w:p/>
     <w:p>
+      <w:pPr>
+        <w:pStyle w:val="Heading1"/>
+      </w:pPr>
+      <w:r>
+        <w:t>Website</w:t>
+      </w:r>
+      <w:r>
+        <w:t xml:space="preserve"> Address</w:t>
+      </w:r>
+    </w:p>
+    <w:p>
       <w:r>
         <w:t>The address of th</w:t>
       </w:r>
@@ -94,11 +105,50 @@
       </w:r>
     </w:p>
     <w:p>
-      <w:r>
-        <w:t>The website tries to show how the airlines connect</w:t>
-      </w:r>
-      <w:r>
-        <w:t xml:space="preserve"> with each other by using</w:t>
+      <w:pPr>
+        <w:rPr>
+          <w:rFonts w:hint="eastAsia"/>
+          <w:lang w:eastAsia="zh-CN"/>
+        </w:rPr>
+      </w:pPr>
+      <w:r>
+        <w:t xml:space="preserve">The website tries to show how </w:t>
+      </w:r>
+      <w:r>
+        <w:t>China’s</w:t>
+      </w:r>
+      <w:r>
+        <w:t xml:space="preserve"> air</w:t>
+      </w:r>
+      <w:r>
+        <w:t>ports</w:t>
+      </w:r>
+      <w:r>
+        <w:t xml:space="preserve"> connect</w:t>
+      </w:r>
+      <w:r>
+        <w:t>ed</w:t>
+      </w:r>
+      <w:r>
+        <w:t xml:space="preserve"> with each other</w:t>
+      </w:r>
+      <w:r>
+        <w:t xml:space="preserve"> in 2014</w:t>
+      </w:r>
+      <w:r>
+        <w:t>. This work could be used for detecting the complex structure of airline network in the future. It could also be beneficial for researchers to understand the</w:t>
+      </w:r>
+      <w:r>
+        <w:t xml:space="preserve"> hierarchy of the </w:t>
+      </w:r>
+      <w:r>
+        <w:t>China</w:t>
+      </w:r>
+      <w:r>
+        <w:t xml:space="preserve"> city networ</w:t>
+      </w:r>
+      <w:r>
+        <w:t>k, from the perspective of transport connectivity.</w:t>
       </w:r>
     </w:p>
     <w:p>
@@ -107,59 +157,499 @@
       </w:pPr>
       <w:r>
         <w:t>Design and Technical Approach</w:t>
+      </w:r>
+    </w:p>
+    <w:p>
+      <w:r>
+        <w:t xml:space="preserve">The content of this website could be regarded as three parts of analyses: map of airlines among China’s cities, annual passengers’ volume of </w:t>
+      </w:r>
+      <w:r>
+        <w:t>t</w:t>
+      </w:r>
+      <w:r>
+        <w:t>op 15 airports</w:t>
+      </w:r>
+      <w:r>
+        <w:t xml:space="preserve">, and the </w:t>
+      </w:r>
+      <w:r>
+        <w:t>competition</w:t>
+      </w:r>
+      <w:r>
+        <w:t xml:space="preserve"> of passenger number’s growth among top 15 airports. The map use</w:t>
+      </w:r>
+      <w:r>
+        <w:t>d</w:t>
+      </w:r>
+      <w:r>
+        <w:t xml:space="preserve"> </w:t>
+      </w:r>
+      <w:r>
+        <w:rPr>
+          <w:i/>
+          <w:iCs/>
+        </w:rPr>
+        <w:t>folium map</w:t>
+      </w:r>
+      <w:r>
+        <w:t xml:space="preserve"> </w:t>
+      </w:r>
+      <w:r>
+        <w:t>to visualize the distribution of airlines</w:t>
+      </w:r>
+      <w:r>
+        <w:t>.</w:t>
+      </w:r>
+      <w:r>
+        <w:t xml:space="preserve"> </w:t>
+      </w:r>
+      <w:r>
+        <w:t>T</w:t>
+      </w:r>
+      <w:r>
+        <w:t xml:space="preserve">he degree of each airport and some airports’ annual growth rate graphs </w:t>
+      </w:r>
+      <w:r>
+        <w:t>were</w:t>
+      </w:r>
+      <w:r>
+        <w:t xml:space="preserve"> added in the markers. The line chart of passengers’ volume </w:t>
+      </w:r>
+      <w:r>
+        <w:t>was</w:t>
+      </w:r>
+      <w:r>
+        <w:t xml:space="preserve"> made by using the tool from </w:t>
+      </w:r>
+      <w:r>
+        <w:rPr>
+          <w:i/>
+          <w:iCs/>
+        </w:rPr>
+        <w:t>D3 library</w:t>
+      </w:r>
+      <w:r>
+        <w:t xml:space="preserve">, and the main part of code </w:t>
+      </w:r>
+      <w:r>
+        <w:t>was</w:t>
+      </w:r>
+      <w:r>
+        <w:t xml:space="preserve"> from group mini project week 4 practical (</w:t>
+      </w:r>
+      <w:r>
+        <w:t>CASA0003 4.2 Interactive Charts Practical 202021</w:t>
+      </w:r>
+      <w:r>
+        <w:t>).</w:t>
+      </w:r>
+      <w:r>
+        <w:t xml:space="preserve"> The graph of bar chart race mainly use</w:t>
+      </w:r>
+      <w:r>
+        <w:t>d</w:t>
+      </w:r>
+      <w:r>
+        <w:t xml:space="preserve"> the technical from </w:t>
+      </w:r>
+      <w:r>
+        <w:rPr>
+          <w:i/>
+          <w:iCs/>
+        </w:rPr>
+        <w:t>flourish</w:t>
+      </w:r>
+      <w:r>
+        <w:t xml:space="preserve"> and the interface</w:t>
+      </w:r>
+      <w:r>
+        <w:t xml:space="preserve"> </w:t>
+      </w:r>
+      <w:r>
+        <w:t>of this graph</w:t>
+      </w:r>
+      <w:r>
+        <w:t>, such as layout, font size</w:t>
+      </w:r>
+      <w:r>
+        <w:t xml:space="preserve"> and</w:t>
+      </w:r>
+      <w:r>
+        <w:t xml:space="preserve"> </w:t>
+      </w:r>
+      <w:proofErr w:type="spellStart"/>
+      <w:r>
+        <w:t>color</w:t>
+      </w:r>
+      <w:proofErr w:type="spellEnd"/>
+      <w:r>
+        <w:t xml:space="preserve"> scheme,</w:t>
+      </w:r>
+      <w:r>
+        <w:t xml:space="preserve"> </w:t>
+      </w:r>
+      <w:r>
+        <w:t>was</w:t>
+      </w:r>
+      <w:r>
+        <w:t xml:space="preserve"> done</w:t>
+      </w:r>
+      <w:r>
+        <w:t xml:space="preserve"> on this platform</w:t>
+      </w:r>
+      <w:r>
+        <w:t xml:space="preserve">. All of these analyses </w:t>
+      </w:r>
+      <w:r>
+        <w:t>were</w:t>
+      </w:r>
+      <w:r>
+        <w:t xml:space="preserve"> integrated into this website by using </w:t>
+      </w:r>
+      <w:r>
+        <w:rPr>
+          <w:i/>
+          <w:iCs/>
+        </w:rPr>
+        <w:t>bracket</w:t>
+      </w:r>
+      <w:r>
+        <w:t xml:space="preserve">. What’s more, </w:t>
+      </w:r>
+      <w:r>
+        <w:t>the overall page of this website could be categorized into three parts: cover photo, analysis part, and announcement of copyright.</w:t>
+      </w:r>
+    </w:p>
+    <w:p>
+      <w:pPr>
+        <w:pStyle w:val="Heading1"/>
+      </w:pPr>
+      <w:r>
+        <w:lastRenderedPageBreak/>
+        <w:t>Data</w:t>
+      </w:r>
+    </w:p>
+    <w:p>
+      <w:r>
+        <w:t>The</w:t>
+      </w:r>
+      <w:r>
+        <w:t xml:space="preserve"> world</w:t>
+      </w:r>
+      <w:r>
+        <w:t xml:space="preserve"> airline data</w:t>
+      </w:r>
+      <w:r>
+        <w:t>set (2014)</w:t>
+      </w:r>
+      <w:r>
+        <w:t xml:space="preserve"> </w:t>
+      </w:r>
+      <w:r>
+        <w:t xml:space="preserve">was collected from </w:t>
+      </w:r>
+      <w:r>
+        <w:t>openflights.org/dat</w:t>
+      </w:r>
+      <w:r>
+        <w:t xml:space="preserve">a. To look deep into China’s airlines distribution, China part of data was extracted from the whole dataset. This airline dataset mainly contains six columns: IATA number, source and destination airport’s name, cities that airports belong to, longitude and latitude of all airports. Also, </w:t>
+      </w:r>
+      <w:r>
+        <w:t>annual passengers’ volume of top 15 airports</w:t>
+      </w:r>
+      <w:r>
+        <w:t xml:space="preserve"> (2001-2019) was collected from website of </w:t>
+      </w:r>
+      <w:r>
+        <w:t>Civil Aviation Administration of China</w:t>
+      </w:r>
+      <w:r>
+        <w:t>.</w:t>
+      </w:r>
+    </w:p>
+    <w:p>
+      <w:pPr>
+        <w:pStyle w:val="Heading1"/>
+      </w:pPr>
+      <w:r>
+        <w:t xml:space="preserve">Copyrights of Elements </w:t>
+      </w:r>
+      <w:r>
+        <w:t>U</w:t>
+      </w:r>
+      <w:r>
+        <w:t>sed in th</w:t>
+      </w:r>
+      <w:r>
+        <w:t>is</w:t>
+      </w:r>
+      <w:r>
+        <w:t xml:space="preserve"> </w:t>
+      </w:r>
+      <w:r>
+        <w:t>W</w:t>
+      </w:r>
+      <w:r>
+        <w:t>ebsite</w:t>
+      </w:r>
+    </w:p>
+    <w:p>
+      <w:pPr>
+        <w:pStyle w:val="Heading2"/>
+      </w:pPr>
+      <w:r>
+        <w:t>Cover’s photo</w:t>
+      </w:r>
+    </w:p>
+    <w:p>
+      <w:pPr>
+        <w:jc w:val="center"/>
+      </w:pPr>
+      <w:r>
+        <w:rPr>
+          <w:noProof/>
+        </w:rPr>
+        <w:drawing>
+          <wp:inline distT="0" distB="0" distL="0" distR="0" wp14:anchorId="42D3C50A" wp14:editId="72DDCD08">
+            <wp:extent cx="3323646" cy="1480569"/>
+            <wp:effectExtent l="0" t="0" r="0" b="5715"/>
+            <wp:docPr id="1" name="Picture 1"/>
+            <wp:cNvGraphicFramePr>
+              <a:graphicFrameLocks xmlns:a="http://schemas.openxmlformats.org/drawingml/2006/main" noChangeAspect="1"/>
+            </wp:cNvGraphicFramePr>
+            <a:graphic xmlns:a="http://schemas.openxmlformats.org/drawingml/2006/main">
+              <a:graphicData uri="http://schemas.openxmlformats.org/drawingml/2006/picture">
+                <pic:pic xmlns:pic="http://schemas.openxmlformats.org/drawingml/2006/picture">
+                  <pic:nvPicPr>
+                    <pic:cNvPr id="0" name="Picture 1"/>
+                    <pic:cNvPicPr>
+                      <a:picLocks noChangeAspect="1" noChangeArrowheads="1"/>
+                    </pic:cNvPicPr>
+                  </pic:nvPicPr>
+                  <pic:blipFill>
+                    <a:blip r:embed="rId8" cstate="print">
+                      <a:extLst>
+                        <a:ext uri="{28A0092B-C50C-407E-A947-70E740481C1C}">
+                          <a14:useLocalDpi xmlns:a14="http://schemas.microsoft.com/office/drawing/2010/main" val="0"/>
+                        </a:ext>
+                      </a:extLst>
+                    </a:blip>
+                    <a:srcRect/>
+                    <a:stretch>
+                      <a:fillRect/>
+                    </a:stretch>
+                  </pic:blipFill>
+                  <pic:spPr bwMode="auto">
+                    <a:xfrm>
+                      <a:off x="0" y="0"/>
+                      <a:ext cx="3329807" cy="1483314"/>
+                    </a:xfrm>
+                    <a:prstGeom prst="rect">
+                      <a:avLst/>
+                    </a:prstGeom>
+                    <a:noFill/>
+                    <a:ln>
+                      <a:noFill/>
+                    </a:ln>
+                  </pic:spPr>
+                </pic:pic>
+              </a:graphicData>
+            </a:graphic>
+          </wp:inline>
+        </w:drawing>
+      </w:r>
+    </w:p>
+    <w:p>
+      <w:pPr>
+        <w:rPr>
+          <w:sz w:val="20"/>
+          <w:szCs w:val="20"/>
+          <w:u w:val="single"/>
+        </w:rPr>
+      </w:pPr>
+      <w:r>
+        <w:t xml:space="preserve">This element was downloaded from </w:t>
+      </w:r>
+      <w:r>
+        <w:rPr>
+          <w:sz w:val="20"/>
+          <w:szCs w:val="20"/>
+          <w:u w:val="single"/>
+        </w:rPr>
+        <w:t>https://wallpaperscraft.com/download/airplane_buildings_skyscrapers_sky_120051/3840x2160</w:t>
+      </w:r>
+    </w:p>
+    <w:p>
+      <w:pPr>
+        <w:rPr>
+          <w:szCs w:val="24"/>
+        </w:rPr>
+      </w:pPr>
+      <w:r>
+        <w:rPr>
+          <w:szCs w:val="24"/>
+        </w:rPr>
+        <w:t>A</w:t>
+      </w:r>
+      <w:r>
+        <w:rPr>
+          <w:rFonts w:hint="eastAsia"/>
+          <w:szCs w:val="24"/>
+          <w:lang w:eastAsia="zh-CN"/>
+        </w:rPr>
+        <w:t>n</w:t>
+      </w:r>
+      <w:r>
+        <w:rPr>
+          <w:szCs w:val="24"/>
+          <w:lang w:eastAsia="zh-CN"/>
+        </w:rPr>
+        <w:t>d the size of image was edited to fit this website.</w:t>
+      </w:r>
+    </w:p>
+    <w:p>
+      <w:pPr>
+        <w:pStyle w:val="Heading2"/>
+      </w:pPr>
+      <w:r>
+        <w:t>Logo</w:t>
+      </w:r>
+    </w:p>
+    <w:p>
+      <w:pPr>
+        <w:jc w:val="center"/>
+      </w:pPr>
+      <w:r>
+        <w:rPr>
+          <w:noProof/>
+        </w:rPr>
+        <w:drawing>
+          <wp:inline distT="0" distB="0" distL="0" distR="0" wp14:anchorId="63A4BB70" wp14:editId="0AEA4718">
+            <wp:extent cx="1733385" cy="1380584"/>
+            <wp:effectExtent l="0" t="0" r="635" b="0"/>
+            <wp:docPr id="2" name="Picture 2"/>
+            <wp:cNvGraphicFramePr>
+              <a:graphicFrameLocks xmlns:a="http://schemas.openxmlformats.org/drawingml/2006/main" noChangeAspect="1"/>
+            </wp:cNvGraphicFramePr>
+            <a:graphic xmlns:a="http://schemas.openxmlformats.org/drawingml/2006/main">
+              <a:graphicData uri="http://schemas.openxmlformats.org/drawingml/2006/picture">
+                <pic:pic xmlns:pic="http://schemas.openxmlformats.org/drawingml/2006/picture">
+                  <pic:nvPicPr>
+                    <pic:cNvPr id="0" name="Picture 2"/>
+                    <pic:cNvPicPr>
+                      <a:picLocks noChangeAspect="1" noChangeArrowheads="1"/>
+                    </pic:cNvPicPr>
+                  </pic:nvPicPr>
+                  <pic:blipFill>
+                    <a:blip r:embed="rId9" cstate="print">
+                      <a:extLst>
+                        <a:ext uri="{28A0092B-C50C-407E-A947-70E740481C1C}">
+                          <a14:useLocalDpi xmlns:a14="http://schemas.microsoft.com/office/drawing/2010/main" val="0"/>
+                        </a:ext>
+                      </a:extLst>
+                    </a:blip>
+                    <a:srcRect/>
+                    <a:stretch>
+                      <a:fillRect/>
+                    </a:stretch>
+                  </pic:blipFill>
+                  <pic:spPr bwMode="auto">
+                    <a:xfrm>
+                      <a:off x="0" y="0"/>
+                      <a:ext cx="1754589" cy="1397472"/>
+                    </a:xfrm>
+                    <a:prstGeom prst="rect">
+                      <a:avLst/>
+                    </a:prstGeom>
+                    <a:noFill/>
+                    <a:ln>
+                      <a:noFill/>
+                    </a:ln>
+                  </pic:spPr>
+                </pic:pic>
+              </a:graphicData>
+            </a:graphic>
+          </wp:inline>
+        </w:drawing>
+      </w:r>
+    </w:p>
+    <w:p>
+      <w:pPr>
+        <w:rPr>
+          <w:lang w:eastAsia="zh-CN"/>
+        </w:rPr>
+      </w:pPr>
+      <w:r>
+        <w:t>T</w:t>
+      </w:r>
+      <w:r>
+        <w:rPr>
+          <w:rFonts w:hint="eastAsia"/>
+          <w:lang w:eastAsia="zh-CN"/>
+        </w:rPr>
+        <w:t>h</w:t>
+      </w:r>
+      <w:r>
+        <w:rPr>
+          <w:lang w:eastAsia="zh-CN"/>
+        </w:rPr>
+        <w:t>e logo was</w:t>
+      </w:r>
+      <w:r>
+        <w:rPr>
+          <w:lang w:eastAsia="zh-CN"/>
+        </w:rPr>
+        <w:t xml:space="preserve"> collected and edited</w:t>
+      </w:r>
+      <w:r>
+        <w:rPr>
+          <w:lang w:eastAsia="zh-CN"/>
+        </w:rPr>
+        <w:t xml:space="preserve"> from </w:t>
+      </w:r>
+    </w:p>
+    <w:p>
+      <w:pPr>
+        <w:rPr>
+          <w:sz w:val="20"/>
+          <w:szCs w:val="20"/>
+          <w:u w:val="single"/>
+          <w:lang w:eastAsia="zh-CN"/>
+        </w:rPr>
+      </w:pPr>
+      <w:r>
+        <w:rPr>
+          <w:sz w:val="20"/>
+          <w:szCs w:val="20"/>
+          <w:u w:val="single"/>
+          <w:lang w:eastAsia="zh-CN"/>
+        </w:rPr>
+        <w:t>https://docplayer.es/161049702-Cripto-moneda-una-perspectiva-de-la-uif.html</w:t>
+      </w:r>
+      <w:r>
+        <w:rPr>
+          <w:sz w:val="20"/>
+          <w:szCs w:val="20"/>
+          <w:lang w:eastAsia="zh-CN"/>
+        </w:rPr>
+        <w:t xml:space="preserve"> </w:t>
+      </w:r>
+      <w:r>
+        <w:rPr>
+          <w:sz w:val="20"/>
+          <w:szCs w:val="20"/>
+          <w:lang w:eastAsia="zh-CN"/>
+        </w:rPr>
+        <w:t>(page 12)</w:t>
       </w:r>
     </w:p>
     <w:p/>
     <w:p>
       <w:pPr>
-        <w:pStyle w:val="Heading1"/>
-      </w:pPr>
-      <w:r>
-        <w:t>Data</w:t>
-      </w:r>
-    </w:p>
-    <w:p/>
-    <w:p>
-      <w:pPr>
-        <w:pStyle w:val="Heading1"/>
-      </w:pPr>
-      <w:r>
-        <w:t xml:space="preserve">Copyrights of Elements </w:t>
-      </w:r>
-      <w:r>
-        <w:t>U</w:t>
-      </w:r>
-      <w:r>
-        <w:t xml:space="preserve">sed in the </w:t>
-      </w:r>
-      <w:r>
-        <w:t>W</w:t>
-      </w:r>
-      <w:r>
-        <w:t>ebsite</w:t>
-      </w:r>
-    </w:p>
-    <w:p/>
-    <w:p/>
-    <w:p/>
-    <w:p>
-      <w:pPr>
-        <w:pStyle w:val="Heading2"/>
-      </w:pPr>
-      <w:r>
-        <w:t>Heading 2</w:t>
-      </w:r>
-    </w:p>
-    <w:p>
-      <w:r>
-        <w:t>Text</w:t>
-      </w:r>
-    </w:p>
-    <w:p>
-      <w:pPr>
         <w:pStyle w:val="Heading3"/>
       </w:pPr>
       <w:r>
+        <w:lastRenderedPageBreak/>
         <w:t>Heading 3</w:t>
       </w:r>
     </w:p>
@@ -187,8 +677,8 @@
       </w:r>
     </w:p>
     <w:sectPr>
-      <w:footerReference w:type="even" r:id="rId8"/>
-      <w:footerReference w:type="default" r:id="rId9"/>
+      <w:footerReference w:type="even" r:id="rId10"/>
+      <w:footerReference w:type="default" r:id="rId11"/>
       <w:pgSz w:w="11900" w:h="16840"/>
       <w:pgMar w:top="1701" w:right="1701" w:bottom="1701" w:left="1701" w:header="720" w:footer="720" w:gutter="0"/>
       <w:pgNumType w:start="1"/>
@@ -4857,6 +5347,16 @@
       <w:szCs w:val="22"/>
     </w:rPr>
   </w:style>
+  <w:style w:type="character" w:styleId="UnresolvedMention">
+    <w:name w:val="Unresolved Mention"/>
+    <w:basedOn w:val="DefaultParagraphFont"/>
+    <w:uiPriority w:val="99"/>
+    <w:rsid w:val="008C5D74"/>
+    <w:rPr>
+      <w:color w:val="605E5C"/>
+      <w:shd w:val="clear" w:color="auto" w:fill="E1DFDD"/>
+    </w:rPr>
+  </w:style>
 </w:styles>
 </file>
 

</xml_diff>